<commit_message>
TAD Graph modified, updated Dijkstra operation
</commit_message>
<xml_diff>
--- a/docs/TAD Graph.docx
+++ b/docs/TAD Graph.docx
@@ -261,7 +261,6 @@
               </w:rPr>
               <w:t>= (v</w:t>
             </w:r>
-            <w:proofErr w:type="spellStart"/>
             <w:r>
               <w:rPr>
                 <w:rFonts w:ascii="Cambria Math" w:hAnsi="Cambria Math"/>
@@ -269,7 +268,6 @@
               </w:rPr>
               <w:t>im</w:t>
             </w:r>
-            <w:proofErr w:type="spellEnd"/>
             <w:r>
               <w:rPr>
                 <w:rFonts w:ascii="Cambria Math" w:hAnsi="Cambria Math"/>
@@ -277,7 +275,6 @@
               </w:rPr>
               <w:t>, v</w:t>
             </w:r>
-            <w:proofErr w:type="spellStart"/>
             <w:r>
               <w:rPr>
                 <w:rFonts w:ascii="Cambria Math" w:hAnsi="Cambria Math"/>
@@ -285,7 +282,6 @@
               </w:rPr>
               <w:t>jm</w:t>
             </w:r>
-            <w:proofErr w:type="spellEnd"/>
             <w:r>
               <w:rPr>
                 <w:rFonts w:ascii="Cambria Math" w:hAnsi="Cambria Math"/>
@@ -519,7 +515,6 @@
               </w:rPr>
               <w:t>v</w:t>
             </w:r>
-            <w:proofErr w:type="spellStart"/>
             <w:r>
               <w:rPr>
                 <w:rFonts w:ascii="Cambria Math" w:eastAsia="Cambria Math" w:hAnsi="Cambria Math"/>
@@ -529,7 +524,6 @@
               </w:rPr>
               <w:t>ik</w:t>
             </w:r>
-            <w:proofErr w:type="spellEnd"/>
             <w:r>
               <w:rPr>
                 <w:rFonts w:ascii="Cambria Math" w:eastAsia="Cambria Math" w:hAnsi="Cambria Math"/>
@@ -547,19 +541,8 @@
                 <w:position w:val="2"/>
                 <w:shd w:val="clear" w:color="auto" w:fill="F8F8F9"/>
               </w:rPr>
-              <w:t xml:space="preserve">∈ V 𝖠 </w:t>
-            </w:r>
-            <w:proofErr w:type="spellStart"/>
-            <w:r>
-              <w:rPr>
-                <w:rFonts w:ascii="Cambria Math" w:eastAsia="Cambria Math" w:hAnsi="Cambria Math"/>
-                <w:color w:val="212121"/>
-                <w:position w:val="2"/>
-                <w:shd w:val="clear" w:color="auto" w:fill="F8F8F9"/>
-              </w:rPr>
-              <w:t>vj</w:t>
-            </w:r>
-            <w:proofErr w:type="spellEnd"/>
+              <w:t>∈ V 𝖠 vj</w:t>
+            </w:r>
             <w:r>
               <w:rPr>
                 <w:rFonts w:ascii="Cambria Math" w:eastAsia="Cambria Math" w:hAnsi="Cambria Math"/>
@@ -1301,20 +1284,12 @@
                 <w:rFonts w:ascii="Calibri" w:hAnsi="Calibri"/>
               </w:rPr>
             </w:pPr>
-            <w:proofErr w:type="spellStart"/>
-            <w:r>
-              <w:rPr>
-                <w:rFonts w:ascii="Calibri" w:hAnsi="Calibri"/>
-              </w:rPr>
-              <w:t>insert</w:t>
-            </w:r>
-            <w:r>
-              <w:rPr>
-                <w:rFonts w:ascii="Calibri" w:hAnsi="Calibri"/>
-              </w:rPr>
-              <w:t>Vertex</w:t>
-            </w:r>
-            <w:proofErr w:type="spellEnd"/>
+            <w:r>
+              <w:rPr>
+                <w:rFonts w:ascii="Calibri" w:hAnsi="Calibri"/>
+              </w:rPr>
+              <w:t>insertVertex</w:t>
+            </w:r>
             <w:r>
               <w:rPr>
                 <w:rFonts w:ascii="Calibri" w:hAnsi="Calibri"/>
@@ -1367,20 +1342,12 @@
                 <w:rFonts w:ascii="Calibri" w:hAnsi="Calibri"/>
               </w:rPr>
             </w:pPr>
-            <w:proofErr w:type="spellStart"/>
-            <w:r>
-              <w:rPr>
-                <w:rFonts w:ascii="Calibri" w:hAnsi="Calibri"/>
-              </w:rPr>
-              <w:t>insert</w:t>
-            </w:r>
-            <w:r>
-              <w:rPr>
-                <w:rFonts w:ascii="Calibri" w:hAnsi="Calibri"/>
-              </w:rPr>
-              <w:t>Edge</w:t>
-            </w:r>
-            <w:proofErr w:type="spellEnd"/>
+            <w:r>
+              <w:rPr>
+                <w:rFonts w:ascii="Calibri" w:hAnsi="Calibri"/>
+              </w:rPr>
+              <w:t>insertEdge</w:t>
+            </w:r>
             <w:r>
               <w:rPr>
                 <w:rFonts w:ascii="Calibri" w:hAnsi="Calibri"/>
@@ -1530,20 +1497,12 @@
                 <w:rFonts w:ascii="Calibri" w:hAnsi="Calibri"/>
               </w:rPr>
             </w:pPr>
-            <w:proofErr w:type="spellStart"/>
-            <w:r>
-              <w:rPr>
-                <w:rFonts w:ascii="Calibri" w:hAnsi="Calibri"/>
-              </w:rPr>
-              <w:t>search</w:t>
-            </w:r>
-            <w:r>
-              <w:rPr>
-                <w:rFonts w:ascii="Calibri" w:hAnsi="Calibri"/>
-              </w:rPr>
-              <w:t>Vertex</w:t>
-            </w:r>
-            <w:proofErr w:type="spellEnd"/>
+            <w:r>
+              <w:rPr>
+                <w:rFonts w:ascii="Calibri" w:hAnsi="Calibri"/>
+              </w:rPr>
+              <w:t>searchVertex</w:t>
+            </w:r>
             <w:r>
               <w:rPr>
                 <w:rFonts w:ascii="Calibri" w:hAnsi="Calibri"/>
@@ -1596,16 +1555,14 @@
                 <w:rFonts w:ascii="Calibri" w:hAnsi="Calibri"/>
               </w:rPr>
             </w:pPr>
-            <w:proofErr w:type="spellStart"/>
-            <w:r>
-              <w:t>dijkstra</w:t>
-            </w:r>
-            <w:proofErr w:type="spellEnd"/>
-            <w:r>
-              <w:t xml:space="preserve">                         </w:t>
-            </w:r>
-            <w:r>
-              <w:t xml:space="preserve"> &lt; Vertex&gt; → Analyzer</w:t>
+            <w:r>
+              <w:t>dijkstra                          &lt; Vertex</w:t>
+            </w:r>
+            <w:r>
+              <w:t>, Vertex</w:t>
+            </w:r>
+            <w:r>
+              <w:t>&gt; → Analyzer</w:t>
             </w:r>
           </w:p>
           <w:p>
@@ -1735,37 +1692,21 @@
               <w:rPr>
                 <w:sz w:val="24"/>
               </w:rPr>
-              <w:t>(</w:t>
-            </w:r>
-            <w:proofErr w:type="spellStart"/>
-            <w:r>
-              <w:rPr>
-                <w:sz w:val="24"/>
-              </w:rPr>
-              <w:t>boolean</w:t>
-            </w:r>
-            <w:proofErr w:type="spellEnd"/>
-            <w:r>
-              <w:rPr>
-                <w:spacing w:val="-1"/>
-                <w:sz w:val="24"/>
-              </w:rPr>
-              <w:t xml:space="preserve"> </w:t>
-            </w:r>
-            <w:r>
-              <w:rPr>
-                <w:sz w:val="24"/>
-              </w:rPr>
-              <w:t xml:space="preserve">directed, </w:t>
-            </w:r>
-            <w:proofErr w:type="spellStart"/>
-            <w:r>
-              <w:rPr>
-                <w:sz w:val="24"/>
-              </w:rPr>
-              <w:t>boolean</w:t>
-            </w:r>
-            <w:proofErr w:type="spellEnd"/>
+              <w:t>(boolean</w:t>
+            </w:r>
+            <w:r>
+              <w:rPr>
+                <w:spacing w:val="-1"/>
+                <w:sz w:val="24"/>
+              </w:rPr>
+              <w:t xml:space="preserve"> </w:t>
+            </w:r>
+            <w:r>
+              <w:rPr>
+                <w:sz w:val="24"/>
+              </w:rPr>
+              <w:t>directed, boolean</w:t>
+            </w:r>
             <w:r>
               <w:rPr>
                 <w:spacing w:val="-1"/>
@@ -2196,7 +2137,6 @@
                 <w:sz w:val="24"/>
               </w:rPr>
             </w:pPr>
-            <w:proofErr w:type="spellStart"/>
             <w:r>
               <w:rPr>
                 <w:sz w:val="24"/>
@@ -2209,7 +2149,6 @@
               </w:rPr>
               <w:t>Vertex</w:t>
             </w:r>
-            <w:proofErr w:type="spellEnd"/>
             <w:r>
               <w:rPr>
                 <w:spacing w:val="-1"/>
@@ -2396,19 +2335,11 @@
               </w:rPr>
               <w:t xml:space="preserve"> </w:t>
             </w:r>
-            <w:proofErr w:type="spellStart"/>
-            <w:r>
-              <w:rPr>
-                <w:rFonts w:ascii="Calibri" w:hAnsi="Calibri"/>
-              </w:rPr>
-              <w:t>g.V</w:t>
-            </w:r>
-            <w:proofErr w:type="spellEnd"/>
-            <w:r>
-              <w:rPr>
-                <w:rFonts w:ascii="Calibri" w:hAnsi="Calibri"/>
-              </w:rPr>
-              <w:t>}</w:t>
+            <w:r>
+              <w:rPr>
+                <w:rFonts w:ascii="Calibri" w:hAnsi="Calibri"/>
+              </w:rPr>
+              <w:t>g.V}</w:t>
             </w:r>
           </w:p>
         </w:tc>
@@ -2461,19 +2392,11 @@
               </w:rPr>
               <w:t xml:space="preserve">∈ </w:t>
             </w:r>
-            <w:proofErr w:type="spellStart"/>
-            <w:r>
-              <w:rPr>
-                <w:rFonts w:ascii="Calibri" w:hAnsi="Calibri"/>
-              </w:rPr>
-              <w:t>g.V</w:t>
-            </w:r>
-            <w:proofErr w:type="spellEnd"/>
-            <w:r>
-              <w:rPr>
-                <w:rFonts w:ascii="Calibri" w:hAnsi="Calibri"/>
-              </w:rPr>
-              <w:t>}</w:t>
+            <w:r>
+              <w:rPr>
+                <w:rFonts w:ascii="Calibri" w:hAnsi="Calibri"/>
+              </w:rPr>
+              <w:t>g.V}</w:t>
             </w:r>
           </w:p>
         </w:tc>
@@ -2547,7 +2470,6 @@
                 <w:sz w:val="24"/>
               </w:rPr>
             </w:pPr>
-            <w:proofErr w:type="spellStart"/>
             <w:r>
               <w:rPr>
                 <w:sz w:val="24"/>
@@ -2560,7 +2482,6 @@
               </w:rPr>
               <w:t>Edge</w:t>
             </w:r>
-            <w:proofErr w:type="spellEnd"/>
             <w:r>
               <w:rPr>
                 <w:spacing w:val="-4"/>
@@ -3011,14 +2932,12 @@
               </w:rPr>
               <w:t xml:space="preserve"> </w:t>
             </w:r>
-            <w:proofErr w:type="spellStart"/>
             <w:r>
               <w:rPr>
                 <w:rFonts w:ascii="Calibri" w:hAnsi="Calibri"/>
               </w:rPr>
               <w:t>g.V</w:t>
             </w:r>
-            <w:proofErr w:type="spellEnd"/>
             <w:r>
               <w:rPr>
                 <w:rFonts w:ascii="Calibri" w:hAnsi="Calibri"/>
@@ -3122,35 +3041,25 @@
               </w:rPr>
               <w:t xml:space="preserve">∈ </w:t>
             </w:r>
-            <w:proofErr w:type="spellStart"/>
-            <w:r>
-              <w:rPr>
-                <w:rFonts w:ascii="Calibri" w:hAnsi="Calibri"/>
-              </w:rPr>
-              <w:t>g.E.</w:t>
-            </w:r>
-            <w:proofErr w:type="spellEnd"/>
-            <w:r>
-              <w:rPr>
-                <w:rFonts w:ascii="Calibri" w:hAnsi="Calibri"/>
-              </w:rPr>
-              <w:t xml:space="preserve"> If</w:t>
-            </w:r>
-            <w:r>
-              <w:rPr>
-                <w:rFonts w:ascii="Calibri" w:hAnsi="Calibri"/>
-                <w:spacing w:val="-1"/>
-              </w:rPr>
-              <w:t xml:space="preserve"> </w:t>
-            </w:r>
-            <w:proofErr w:type="spellStart"/>
+            <w:r>
+              <w:rPr>
+                <w:rFonts w:ascii="Calibri" w:hAnsi="Calibri"/>
+              </w:rPr>
+              <w:t>g.E. If</w:t>
+            </w:r>
+            <w:r>
+              <w:rPr>
+                <w:rFonts w:ascii="Calibri" w:hAnsi="Calibri"/>
+                <w:spacing w:val="-1"/>
+              </w:rPr>
+              <w:t xml:space="preserve"> </w:t>
+            </w:r>
             <w:r>
               <w:rPr>
                 <w:rFonts w:ascii="Calibri" w:hAnsi="Calibri"/>
               </w:rPr>
               <w:t>g.directed</w:t>
             </w:r>
-            <w:proofErr w:type="spellEnd"/>
             <w:r>
               <w:rPr>
                 <w:rFonts w:ascii="Calibri" w:hAnsi="Calibri"/>
@@ -3216,14 +3125,12 @@
               </w:rPr>
               <w:t xml:space="preserve">∈ </w:t>
             </w:r>
-            <w:proofErr w:type="spellStart"/>
             <w:r>
               <w:rPr>
                 <w:rFonts w:ascii="Calibri" w:hAnsi="Calibri"/>
               </w:rPr>
               <w:t>g.E</w:t>
             </w:r>
-            <w:proofErr w:type="spellEnd"/>
             <w:r>
               <w:rPr>
                 <w:rFonts w:ascii="Calibri" w:hAnsi="Calibri"/>
@@ -3305,7 +3212,6 @@
                 <w:sz w:val="24"/>
               </w:rPr>
             </w:pPr>
-            <w:proofErr w:type="spellStart"/>
             <w:r>
               <w:rPr>
                 <w:sz w:val="24"/>
@@ -3318,7 +3224,6 @@
               </w:rPr>
               <w:t>Edge</w:t>
             </w:r>
-            <w:proofErr w:type="spellEnd"/>
             <w:r>
               <w:rPr>
                 <w:spacing w:val="-4"/>
@@ -3795,28 +3700,12 @@
               </w:rPr>
               <w:t xml:space="preserve"> </w:t>
             </w:r>
-            <w:proofErr w:type="spellStart"/>
-            <w:r>
-              <w:rPr>
-                <w:rFonts w:ascii="Calibri" w:hAnsi="Calibri"/>
-              </w:rPr>
-              <w:t>g.V</w:t>
-            </w:r>
-            <w:proofErr w:type="spellEnd"/>
-            <w:r>
-              <w:rPr>
-                <w:rFonts w:ascii="Calibri" w:hAnsi="Calibri"/>
-              </w:rPr>
-              <w:t xml:space="preserve">, </w:t>
-            </w:r>
-            <w:proofErr w:type="spellStart"/>
-            <w:r>
-              <w:rPr>
-                <w:rFonts w:ascii="Calibri" w:hAnsi="Calibri"/>
-              </w:rPr>
-              <w:t>g.weight</w:t>
-            </w:r>
-            <w:proofErr w:type="spellEnd"/>
+            <w:r>
+              <w:rPr>
+                <w:rFonts w:ascii="Calibri" w:hAnsi="Calibri"/>
+              </w:rPr>
+              <w:t>g.V, g.weight</w:t>
+            </w:r>
             <w:r>
               <w:rPr>
                 <w:rFonts w:ascii="Calibri" w:hAnsi="Calibri"/>
@@ -3953,35 +3842,25 @@
               </w:rPr>
               <w:t xml:space="preserve"> </w:t>
             </w:r>
-            <w:proofErr w:type="spellStart"/>
-            <w:r>
-              <w:rPr>
-                <w:rFonts w:ascii="Calibri" w:hAnsi="Calibri"/>
-              </w:rPr>
-              <w:t>g.E.</w:t>
-            </w:r>
-            <w:proofErr w:type="spellEnd"/>
-            <w:r>
-              <w:rPr>
-                <w:rFonts w:ascii="Calibri" w:hAnsi="Calibri"/>
-              </w:rPr>
-              <w:t xml:space="preserve"> If</w:t>
-            </w:r>
-            <w:r>
-              <w:rPr>
-                <w:rFonts w:ascii="Calibri" w:hAnsi="Calibri"/>
-                <w:spacing w:val="-1"/>
-              </w:rPr>
-              <w:t xml:space="preserve"> </w:t>
-            </w:r>
-            <w:proofErr w:type="spellStart"/>
+            <w:r>
+              <w:rPr>
+                <w:rFonts w:ascii="Calibri" w:hAnsi="Calibri"/>
+              </w:rPr>
+              <w:t>g.E. If</w:t>
+            </w:r>
+            <w:r>
+              <w:rPr>
+                <w:rFonts w:ascii="Calibri" w:hAnsi="Calibri"/>
+                <w:spacing w:val="-1"/>
+              </w:rPr>
+              <w:t xml:space="preserve"> </w:t>
+            </w:r>
             <w:r>
               <w:rPr>
                 <w:rFonts w:ascii="Calibri" w:hAnsi="Calibri"/>
               </w:rPr>
               <w:t>g.directed</w:t>
             </w:r>
-            <w:proofErr w:type="spellEnd"/>
             <w:r>
               <w:rPr>
                 <w:rFonts w:ascii="Calibri" w:hAnsi="Calibri"/>
@@ -4093,14 +3972,12 @@
               </w:rPr>
               <w:t xml:space="preserve"> </w:t>
             </w:r>
-            <w:proofErr w:type="spellStart"/>
             <w:r>
               <w:rPr>
                 <w:rFonts w:ascii="Calibri" w:hAnsi="Calibri"/>
               </w:rPr>
               <w:t>g.E</w:t>
             </w:r>
-            <w:proofErr w:type="spellEnd"/>
             <w:r>
               <w:rPr>
                 <w:rFonts w:ascii="Calibri" w:hAnsi="Calibri"/>
@@ -4378,14 +4255,12 @@
               </w:rPr>
               <w:t xml:space="preserve"> </w:t>
             </w:r>
-            <w:proofErr w:type="spellStart"/>
             <w:r>
               <w:rPr>
                 <w:rFonts w:ascii="Calibri" w:hAnsi="Calibri"/>
               </w:rPr>
               <w:t>g.V</w:t>
             </w:r>
-            <w:proofErr w:type="spellEnd"/>
             <w:r>
               <w:rPr>
                 <w:rFonts w:ascii="Calibri" w:hAnsi="Calibri"/>
@@ -4472,21 +4347,12 @@
               </w:rPr>
               <w:t xml:space="preserve"> </w:t>
             </w:r>
-            <w:proofErr w:type="spellStart"/>
-            <w:r>
-              <w:rPr>
-                <w:rFonts w:ascii="Calibri" w:hAnsi="Calibri"/>
-                <w:shd w:val="clear" w:color="auto" w:fill="F8F8F9"/>
-              </w:rPr>
-              <w:t>g.V</w:t>
-            </w:r>
-            <w:proofErr w:type="spellEnd"/>
-            <w:r>
-              <w:rPr>
-                <w:rFonts w:ascii="Calibri" w:hAnsi="Calibri"/>
-                <w:shd w:val="clear" w:color="auto" w:fill="F8F8F9"/>
-              </w:rPr>
-              <w:t>.</w:t>
+            <w:r>
+              <w:rPr>
+                <w:rFonts w:ascii="Calibri" w:hAnsi="Calibri"/>
+                <w:shd w:val="clear" w:color="auto" w:fill="F8F8F9"/>
+              </w:rPr>
+              <w:t>g.V.</w:t>
             </w:r>
             <w:r>
               <w:rPr>
@@ -4698,26 +4564,28 @@
               <w:spacing w:before="22"/>
               <w:rPr>
                 <w:sz w:val="24"/>
+                <w:lang w:val="es-CO"/>
               </w:rPr>
             </w:pPr>
-            <w:proofErr w:type="spellStart"/>
-            <w:r>
-              <w:rPr>
-                <w:sz w:val="24"/>
+            <w:r>
+              <w:rPr>
+                <w:sz w:val="24"/>
+                <w:lang w:val="es-CO"/>
               </w:rPr>
               <w:t>dijkstra</w:t>
             </w:r>
-            <w:proofErr w:type="spellEnd"/>
             <w:r>
               <w:rPr>
                 <w:spacing w:val="-2"/>
                 <w:sz w:val="24"/>
-              </w:rPr>
-              <w:t xml:space="preserve"> </w:t>
-            </w:r>
-            <w:r>
-              <w:rPr>
-                <w:sz w:val="24"/>
+                <w:lang w:val="es-CO"/>
+              </w:rPr>
+              <w:t xml:space="preserve"> </w:t>
+            </w:r>
+            <w:r>
+              <w:rPr>
+                <w:sz w:val="24"/>
+                <w:lang w:val="es-CO"/>
               </w:rPr>
               <w:t>(Vertex</w:t>
             </w:r>
@@ -4725,14 +4593,37 @@
               <w:rPr>
                 <w:spacing w:val="-1"/>
                 <w:sz w:val="24"/>
-              </w:rPr>
-              <w:t xml:space="preserve"> </w:t>
-            </w:r>
-            <w:r>
-              <w:rPr>
-                <w:sz w:val="24"/>
-              </w:rPr>
-              <w:t>v)</w:t>
+                <w:lang w:val="es-CO"/>
+              </w:rPr>
+              <w:t xml:space="preserve"> </w:t>
+            </w:r>
+            <w:r>
+              <w:rPr>
+                <w:sz w:val="24"/>
+                <w:lang w:val="es-CO"/>
+              </w:rPr>
+              <w:t>u</w:t>
+            </w:r>
+            <w:r>
+              <w:rPr>
+                <w:sz w:val="24"/>
+                <w:lang w:val="es-CO"/>
+              </w:rPr>
+              <w:t xml:space="preserve">, Vertex </w:t>
+            </w:r>
+            <w:r>
+              <w:rPr>
+                <w:sz w:val="24"/>
+                <w:lang w:val="es-CO"/>
+              </w:rPr>
+              <w:t>v</w:t>
+            </w:r>
+            <w:r>
+              <w:rPr>
+                <w:sz w:val="24"/>
+                <w:lang w:val="es-CO"/>
+              </w:rPr>
+              <w:t>)</w:t>
             </w:r>
           </w:p>
         </w:tc>
@@ -4754,6 +4645,7 @@
                 <w:rFonts w:ascii="Calibri"/>
                 <w:b/>
                 <w:sz w:val="23"/>
+                <w:lang w:val="es-CO"/>
               </w:rPr>
             </w:pPr>
           </w:p>
@@ -4859,37 +4751,58 @@
                 <w:color w:val="1F2023"/>
                 <w:sz w:val="24"/>
               </w:rPr>
+              <w:t>u</w:t>
+            </w:r>
+            <w:r>
+              <w:rPr>
+                <w:color w:val="1F2023"/>
+                <w:spacing w:val="-1"/>
+                <w:sz w:val="24"/>
+              </w:rPr>
+              <w:t xml:space="preserve"> </w:t>
+            </w:r>
+            <w:r>
+              <w:rPr>
+                <w:color w:val="1F2023"/>
+                <w:sz w:val="24"/>
+              </w:rPr>
+              <w:t>as</w:t>
+            </w:r>
+            <w:r>
+              <w:rPr>
+                <w:color w:val="1F2023"/>
+                <w:spacing w:val="-1"/>
+                <w:sz w:val="24"/>
+              </w:rPr>
+              <w:t xml:space="preserve"> </w:t>
+            </w:r>
+            <w:r>
+              <w:rPr>
+                <w:color w:val="1F2023"/>
+                <w:sz w:val="24"/>
+              </w:rPr>
+              <w:t>the initial vertex</w:t>
+            </w:r>
+            <w:r>
+              <w:rPr>
+                <w:color w:val="1F2023"/>
+                <w:sz w:val="24"/>
+              </w:rPr>
+              <w:t xml:space="preserve"> and </w:t>
+            </w:r>
+            <w:r>
+              <w:rPr>
+                <w:color w:val="1F2023"/>
+                <w:sz w:val="24"/>
+              </w:rPr>
               <w:t>v</w:t>
             </w:r>
             <w:r>
               <w:rPr>
                 <w:color w:val="1F2023"/>
-                <w:spacing w:val="-1"/>
-                <w:sz w:val="24"/>
-              </w:rPr>
-              <w:t xml:space="preserve"> </w:t>
-            </w:r>
-            <w:r>
-              <w:rPr>
-                <w:color w:val="1F2023"/>
-                <w:sz w:val="24"/>
-              </w:rPr>
-              <w:t>as</w:t>
-            </w:r>
-            <w:r>
-              <w:rPr>
-                <w:color w:val="1F2023"/>
-                <w:spacing w:val="-1"/>
-                <w:sz w:val="24"/>
-              </w:rPr>
-              <w:t xml:space="preserve"> </w:t>
-            </w:r>
-            <w:r>
-              <w:rPr>
-                <w:color w:val="1F2023"/>
-                <w:sz w:val="24"/>
-              </w:rPr>
-              <w:t>the initial vertex</w:t>
+                <w:sz w:val="24"/>
+              </w:rPr>
+              <w:t xml:space="preserve"> as the target vertex</w:t>
             </w:r>
           </w:p>
         </w:tc>
@@ -4908,11 +4821,13 @@
               <w:spacing w:before="23"/>
               <w:rPr>
                 <w:sz w:val="24"/>
+                <w:lang w:val="es-CO"/>
               </w:rPr>
             </w:pPr>
             <w:r>
               <w:rPr>
                 <w:sz w:val="24"/>
+                <w:lang w:val="es-CO"/>
               </w:rPr>
               <w:t>{pre:</w:t>
             </w:r>
@@ -4920,19 +4835,29 @@
               <w:rPr>
                 <w:spacing w:val="-1"/>
                 <w:sz w:val="24"/>
-              </w:rPr>
-              <w:t xml:space="preserve"> </w:t>
-            </w:r>
-            <w:r>
-              <w:rPr>
-                <w:sz w:val="24"/>
-              </w:rPr>
-              <w:t xml:space="preserve">v </w:t>
-            </w:r>
-            <w:r>
-              <w:rPr>
-                <w:rFonts w:ascii="Cambria Math" w:hAnsi="Cambria Math"/>
-                <w:sz w:val="24"/>
+                <w:lang w:val="es-CO"/>
+              </w:rPr>
+              <w:t xml:space="preserve"> </w:t>
+            </w:r>
+            <w:r>
+              <w:rPr>
+                <w:sz w:val="24"/>
+                <w:lang w:val="es-CO"/>
+              </w:rPr>
+              <w:t>u</w:t>
+            </w:r>
+            <w:r>
+              <w:rPr>
+                <w:sz w:val="24"/>
+                <w:lang w:val="es-CO"/>
+              </w:rPr>
+              <w:t xml:space="preserve"> </w:t>
+            </w:r>
+            <w:r>
+              <w:rPr>
+                <w:rFonts w:ascii="Cambria Math" w:hAnsi="Cambria Math"/>
+                <w:sz w:val="24"/>
+                <w:lang w:val="es-CO"/>
               </w:rPr>
               <w:t>∈</w:t>
             </w:r>
@@ -4941,20 +4866,69 @@
                 <w:rFonts w:ascii="Cambria Math" w:hAnsi="Cambria Math"/>
                 <w:spacing w:val="6"/>
                 <w:sz w:val="24"/>
-              </w:rPr>
-              <w:t xml:space="preserve"> </w:t>
-            </w:r>
-            <w:proofErr w:type="spellStart"/>
-            <w:r>
-              <w:rPr>
-                <w:sz w:val="24"/>
+                <w:lang w:val="es-CO"/>
+              </w:rPr>
+              <w:t xml:space="preserve"> </w:t>
+            </w:r>
+            <w:r>
+              <w:rPr>
+                <w:sz w:val="24"/>
+                <w:lang w:val="es-CO"/>
+              </w:rPr>
+              <w:t>g.V,</w:t>
+            </w:r>
+            <w:r>
+              <w:rPr>
+                <w:spacing w:val="-1"/>
+                <w:sz w:val="24"/>
+                <w:lang w:val="es-CO"/>
+              </w:rPr>
+              <w:t xml:space="preserve"> </w:t>
+            </w:r>
+            <w:r>
+              <w:rPr>
+                <w:spacing w:val="-1"/>
+                <w:sz w:val="24"/>
+                <w:lang w:val="es-CO"/>
+              </w:rPr>
+              <w:t>v</w:t>
+            </w:r>
+            <w:r>
+              <w:rPr>
+                <w:spacing w:val="-1"/>
+                <w:sz w:val="24"/>
+                <w:lang w:val="es-CO"/>
+              </w:rPr>
+              <w:t xml:space="preserve"> </w:t>
+            </w:r>
+            <w:r>
+              <w:rPr>
+                <w:rFonts w:ascii="Cambria Math" w:hAnsi="Cambria Math"/>
+                <w:sz w:val="24"/>
+                <w:lang w:val="es-CO"/>
+              </w:rPr>
+              <w:t>∈</w:t>
+            </w:r>
+            <w:r>
+              <w:rPr>
+                <w:rFonts w:ascii="Cambria Math" w:hAnsi="Cambria Math"/>
+                <w:spacing w:val="6"/>
+                <w:sz w:val="24"/>
+                <w:lang w:val="es-CO"/>
+              </w:rPr>
+              <w:t xml:space="preserve"> </w:t>
+            </w:r>
+            <w:r>
+              <w:rPr>
+                <w:sz w:val="24"/>
+                <w:lang w:val="es-CO"/>
               </w:rPr>
               <w:t>g.V</w:t>
             </w:r>
-            <w:proofErr w:type="spellEnd"/>
-            <w:r>
-              <w:rPr>
-                <w:sz w:val="24"/>
+            <w:r>
+              <w:rPr>
+                <w:sz w:val="24"/>
+                <w:lang w:val="es-CO"/>
               </w:rPr>
               <w:t>,</w:t>
             </w:r>
@@ -4962,27 +4936,16 @@
               <w:rPr>
                 <w:spacing w:val="-1"/>
                 <w:sz w:val="24"/>
-              </w:rPr>
-              <w:t xml:space="preserve"> </w:t>
-            </w:r>
-            <w:r>
-              <w:rPr>
-                <w:sz w:val="24"/>
-              </w:rPr>
-              <w:t>g</w:t>
-            </w:r>
-            <w:r>
-              <w:rPr>
-                <w:spacing w:val="-1"/>
-                <w:sz w:val="24"/>
-              </w:rPr>
-              <w:t xml:space="preserve"> </w:t>
-            </w:r>
-            <w:r>
-              <w:rPr>
-                <w:sz w:val="24"/>
-              </w:rPr>
-              <w:t>}</w:t>
+                <w:lang w:val="es-CO"/>
+              </w:rPr>
+              <w:t xml:space="preserve"> </w:t>
+            </w:r>
+            <w:r>
+              <w:rPr>
+                <w:sz w:val="24"/>
+                <w:lang w:val="es-CO"/>
+              </w:rPr>
+              <w:t>g}</w:t>
             </w:r>
           </w:p>
         </w:tc>
@@ -5004,6 +4967,7 @@
                 <w:rFonts w:ascii="Calibri"/>
                 <w:b/>
                 <w:sz w:val="23"/>
+                <w:lang w:val="es-CO"/>
               </w:rPr>
             </w:pPr>
           </w:p>
@@ -5079,32 +5043,30 @@
               </w:rPr>
               <w:t xml:space="preserve"> </w:t>
             </w:r>
-            <w:proofErr w:type="spellStart"/>
             <w:r>
               <w:rPr>
                 <w:color w:val="1F2023"/>
                 <w:sz w:val="24"/>
                 <w:shd w:val="clear" w:color="auto" w:fill="F8F8F9"/>
               </w:rPr>
-              <w:t>g.V</w:t>
-            </w:r>
-            <w:proofErr w:type="spellEnd"/>
+              <w:t>g.V, adds</w:t>
+            </w:r>
             <w:r>
               <w:rPr>
                 <w:color w:val="1F2023"/>
-                <w:sz w:val="24"/>
-                <w:shd w:val="clear" w:color="auto" w:fill="F8F8F9"/>
-              </w:rPr>
-              <w:t>, adds</w:t>
+                <w:spacing w:val="-1"/>
+                <w:sz w:val="24"/>
+                <w:shd w:val="clear" w:color="auto" w:fill="F8F8F9"/>
+              </w:rPr>
+              <w:t xml:space="preserve"> </w:t>
             </w:r>
             <w:r>
               <w:rPr>
                 <w:color w:val="1F2023"/>
-                <w:spacing w:val="-1"/>
-                <w:sz w:val="24"/>
-                <w:shd w:val="clear" w:color="auto" w:fill="F8F8F9"/>
-              </w:rPr>
-              <w:t xml:space="preserve"> </w:t>
+                <w:sz w:val="24"/>
+                <w:shd w:val="clear" w:color="auto" w:fill="F8F8F9"/>
+              </w:rPr>
+              <w:t xml:space="preserve">attributes </w:t>
             </w:r>
             <w:r>
               <w:rPr>
@@ -5112,18 +5074,16 @@
                 <w:sz w:val="24"/>
                 <w:shd w:val="clear" w:color="auto" w:fill="F8F8F9"/>
               </w:rPr>
-              <w:t xml:space="preserve">attributes </w:t>
-            </w:r>
-            <w:proofErr w:type="spellStart"/>
+              <w:t>u</w:t>
+            </w:r>
             <w:r>
               <w:rPr>
                 <w:color w:val="1F2023"/>
                 <w:sz w:val="24"/>
                 <w:shd w:val="clear" w:color="auto" w:fill="F8F8F9"/>
               </w:rPr>
-              <w:t>v.pred</w:t>
-            </w:r>
-            <w:proofErr w:type="spellEnd"/>
+              <w:t>.pred</w:t>
+            </w:r>
             <w:r>
               <w:rPr>
                 <w:color w:val="1F2023"/>
@@ -5150,23 +5110,21 @@
               </w:rPr>
               <w:t xml:space="preserve"> </w:t>
             </w:r>
-            <w:proofErr w:type="spellStart"/>
             <w:r>
               <w:rPr>
                 <w:color w:val="1F2023"/>
                 <w:sz w:val="24"/>
                 <w:shd w:val="clear" w:color="auto" w:fill="F8F8F9"/>
               </w:rPr>
-              <w:t>v.d</w:t>
-            </w:r>
-            <w:proofErr w:type="spellEnd"/>
+              <w:t>u</w:t>
+            </w:r>
             <w:r>
               <w:rPr>
                 <w:color w:val="1F2023"/>
                 <w:sz w:val="24"/>
                 <w:shd w:val="clear" w:color="auto" w:fill="F8F8F9"/>
               </w:rPr>
-              <w:t>,</w:t>
+              <w:t>.d,</w:t>
             </w:r>
             <w:r>
               <w:rPr>
@@ -5638,15 +5596,7 @@
               <w:t>∈</w:t>
             </w:r>
             <w:r>
-              <w:t xml:space="preserve"> </w:t>
-            </w:r>
-            <w:proofErr w:type="spellStart"/>
-            <w:r>
-              <w:t>g.V</w:t>
-            </w:r>
-            <w:proofErr w:type="spellEnd"/>
-            <w:r>
-              <w:t xml:space="preserve"> : value</w:t>
+              <w:t xml:space="preserve"> g.V : value</w:t>
             </w:r>
             <w:r>
               <w:rPr>

</xml_diff>